<commit_message>
final ppt for review
</commit_message>
<xml_diff>
--- a/Tables/Democratic votes.docx
+++ b/Tables/Democratic votes.docx
@@ -694,7 +694,7 @@
                 <w:szCs w:val="22"/>
                 <w:color w:val="000000"/>
               </w:rPr>
-              <w:t xml:space="preserve">3,111</w:t>
+              <w:t xml:space="preserve">3,112</w:t>
             </w:r>
           </w:p>
         </w:tc>
@@ -724,7 +724,7 @@
                 <w:szCs w:val="22"/>
                 <w:color w:val="000000"/>
               </w:rPr>
-              <w:t xml:space="preserve">0.4161304</w:t>
+              <w:t xml:space="preserve">0.4161188</w:t>
             </w:r>
           </w:p>
         </w:tc>
@@ -754,7 +754,7 @@
                 <w:szCs w:val="22"/>
                 <w:color w:val="000000"/>
               </w:rPr>
-              <w:t xml:space="preserve">0.1439181</w:t>
+              <w:t xml:space="preserve">0.1438965</w:t>
             </w:r>
           </w:p>
         </w:tc>
@@ -814,7 +814,7 @@
                 <w:szCs w:val="22"/>
                 <w:color w:val="000000"/>
               </w:rPr>
-              <w:t xml:space="preserve">0.4106085</w:t>
+              <w:t xml:space="preserve">0.4105962</w:t>
             </w:r>
           </w:p>
         </w:tc>
@@ -964,7 +964,7 @@
                 <w:szCs w:val="22"/>
                 <w:color w:val="000000"/>
               </w:rPr>
-              <w:t xml:space="preserve">1.4051915</w:t>
+              <w:t xml:space="preserve">1.4056119</w:t>
             </w:r>
           </w:p>
         </w:tc>
@@ -994,7 +994,7 @@
                 <w:szCs w:val="22"/>
                 <w:color w:val="000000"/>
               </w:rPr>
-              <w:t xml:space="preserve">16.0274895</w:t>
+              <w:t xml:space="preserve">16.0332938</w:t>
             </w:r>
           </w:p>
         </w:tc>
@@ -1024,7 +1024,7 @@
                 <w:szCs w:val="22"/>
                 <w:color w:val="000000"/>
               </w:rPr>
-              <w:t xml:space="preserve">0.002580272</w:t>
+              <w:t xml:space="preserve">0.002579469</w:t>
             </w:r>
           </w:p>
         </w:tc>
@@ -1210,7 +1210,7 @@
                 <w:szCs w:val="22"/>
                 <w:color w:val="000000"/>
               </w:rPr>
-              <w:t xml:space="preserve">3,111</w:t>
+              <w:t xml:space="preserve">3,112</w:t>
             </w:r>
           </w:p>
         </w:tc>
@@ -1240,7 +1240,7 @@
                 <w:szCs w:val="22"/>
                 <w:color w:val="000000"/>
               </w:rPr>
-              <w:t xml:space="preserve">0.3846426</w:t>
+              <w:t xml:space="preserve">0.3848180</w:t>
             </w:r>
           </w:p>
         </w:tc>
@@ -1270,7 +1270,7 @@
                 <w:szCs w:val="22"/>
                 <w:color w:val="000000"/>
               </w:rPr>
-              <w:t xml:space="preserve">0.1473129</w:t>
+              <w:t xml:space="preserve">0.1476132</w:t>
             </w:r>
           </w:p>
         </w:tc>
@@ -1330,7 +1330,7 @@
                 <w:szCs w:val="22"/>
                 <w:color w:val="000000"/>
               </w:rPr>
-              <w:t xml:space="preserve">0.3775934</w:t>
+              <w:t xml:space="preserve">0.3776749</w:t>
             </w:r>
           </w:p>
         </w:tc>
@@ -1420,7 +1420,7 @@
                 <w:szCs w:val="22"/>
                 <w:color w:val="000000"/>
               </w:rPr>
-              <w:t xml:space="preserve">0.91</w:t>
+              <w:t xml:space="preserve">0.93</w:t>
             </w:r>
           </w:p>
         </w:tc>
@@ -1450,7 +1450,7 @@
                 <w:szCs w:val="22"/>
                 <w:color w:val="000000"/>
               </w:rPr>
-              <w:t xml:space="preserve">0.88</w:t>
+              <w:t xml:space="preserve">0.90</w:t>
             </w:r>
           </w:p>
         </w:tc>
@@ -1480,7 +1480,7 @@
                 <w:szCs w:val="22"/>
                 <w:color w:val="000000"/>
               </w:rPr>
-              <w:t xml:space="preserve">0.4853522</w:t>
+              <w:t xml:space="preserve">0.4948805</w:t>
             </w:r>
           </w:p>
         </w:tc>
@@ -1510,7 +1510,7 @@
                 <w:szCs w:val="22"/>
                 <w:color w:val="000000"/>
               </w:rPr>
-              <w:t xml:space="preserve">0.1056934</w:t>
+              <w:t xml:space="preserve">0.1370057</w:t>
             </w:r>
           </w:p>
         </w:tc>
@@ -1540,7 +1540,7 @@
                 <w:szCs w:val="22"/>
                 <w:color w:val="000000"/>
               </w:rPr>
-              <w:t xml:space="preserve">0.002641135</w:t>
+              <w:t xml:space="preserve">0.002646096</w:t>
             </w:r>
           </w:p>
         </w:tc>
@@ -1732,7 +1732,7 @@
                 <w:szCs w:val="22"/>
                 <w:color w:val="000000"/>
               </w:rPr>
-              <w:t xml:space="preserve">3,111</w:t>
+              <w:t xml:space="preserve">3,112</w:t>
             </w:r>
           </w:p>
         </w:tc>
@@ -1764,7 +1764,7 @@
                 <w:szCs w:val="22"/>
                 <w:color w:val="000000"/>
               </w:rPr>
-              <w:t xml:space="preserve">0.3168062</w:t>
+              <w:t xml:space="preserve">0.3169810</w:t>
             </w:r>
           </w:p>
         </w:tc>
@@ -1796,7 +1796,7 @@
                 <w:szCs w:val="22"/>
                 <w:color w:val="000000"/>
               </w:rPr>
-              <w:t xml:space="preserve">0.1528448</w:t>
+              <w:t xml:space="preserve">0.1531301</w:t>
             </w:r>
           </w:p>
         </w:tc>
@@ -1860,7 +1860,7 @@
                 <w:szCs w:val="22"/>
                 <w:color w:val="000000"/>
               </w:rPr>
-              <w:t xml:space="preserve">0.3012580</w:t>
+              <w:t xml:space="preserve">0.3013541</w:t>
             </w:r>
           </w:p>
         </w:tc>
@@ -2020,7 +2020,7 @@
                 <w:szCs w:val="22"/>
                 <w:color w:val="000000"/>
               </w:rPr>
-              <w:t xml:space="preserve">0.9331339</w:t>
+              <w:t xml:space="preserve">0.9385506</w:t>
             </w:r>
           </w:p>
         </w:tc>
@@ -2052,7 +2052,7 @@
                 <w:szCs w:val="22"/>
                 <w:color w:val="000000"/>
               </w:rPr>
-              <w:t xml:space="preserve">0.6124881</w:t>
+              <w:t xml:space="preserve">0.6310737</w:t>
             </w:r>
           </w:p>
         </w:tc>
@@ -2084,7 +2084,7 @@
                 <w:szCs w:val="22"/>
                 <w:color w:val="000000"/>
               </w:rPr>
-              <w:t xml:space="preserve">0.002740316</w:t>
+              <w:t xml:space="preserve">0.002744991</w:t>
             </w:r>
           </w:p>
         </w:tc>

</xml_diff>